<commit_message>
Modificado Project y terminado Informe de Seguimiento Iteracion3
</commit_message>
<xml_diff>
--- a/Entrega/Hito 1/Plantilla_Informe_Seguimiento_Iteracion_3.docx
+++ b/Entrega/Hito 1/Plantilla_Informe_Seguimiento_Iteracion_3.docx
@@ -193,6 +193,7 @@
             </w:rPr>
             <w:t xml:space="preserve"> “</w:t>
           </w:r>
+          <w:proofErr w:type="spellStart"/>
           <w:r>
             <w:rPr>
               <w:rFonts w:ascii="Verdana" w:eastAsia="Times New Roman" w:hAnsi="Verdana" w:cs="Times New Roman"/>
@@ -202,6 +203,7 @@
             </w:rPr>
             <w:t>Cerberus</w:t>
           </w:r>
+          <w:proofErr w:type="spellEnd"/>
           <w:r>
             <w:rPr>
               <w:rFonts w:ascii="Verdana" w:eastAsia="Times New Roman" w:hAnsi="Verdana" w:cs="Times New Roman"/>
@@ -513,8 +515,17 @@
               <w:rFonts w:ascii="Verdana" w:hAnsi="Verdana"/>
               <w:sz w:val="28"/>
             </w:rPr>
-            <w:t>Jorge Cabanes</w:t>
+            <w:t xml:space="preserve">Jorge </w:t>
           </w:r>
+          <w:proofErr w:type="spellStart"/>
+          <w:r>
+            <w:rPr>
+              <w:rFonts w:ascii="Verdana" w:hAnsi="Verdana"/>
+              <w:sz w:val="28"/>
+            </w:rPr>
+            <w:t>Cabanes</w:t>
+          </w:r>
+          <w:proofErr w:type="spellEnd"/>
         </w:p>
         <w:p>
           <w:pPr>
@@ -593,8 +604,17 @@
               <w:rFonts w:ascii="Verdana" w:hAnsi="Verdana"/>
               <w:sz w:val="28"/>
             </w:rPr>
-            <w:t>Ricardo Espí</w:t>
+            <w:t xml:space="preserve">Ricardo </w:t>
           </w:r>
+          <w:proofErr w:type="spellStart"/>
+          <w:r>
+            <w:rPr>
+              <w:rFonts w:ascii="Verdana" w:hAnsi="Verdana"/>
+              <w:sz w:val="28"/>
+            </w:rPr>
+            <w:t>Espí</w:t>
+          </w:r>
+          <w:proofErr w:type="spellEnd"/>
         </w:p>
         <w:p>
           <w:pPr>
@@ -696,7 +716,15 @@
         <w:t>3</w:t>
       </w:r>
       <w:r>
-        <w:t xml:space="preserve"> correspondiente al proyecto Alpha-School, en el que se detalla el trabajo desarrollado en dicha iteración y las conclusiones extraídas del desarrollo del proyecto en dicho periodo.</w:t>
+        <w:t xml:space="preserve"> correspondiente al proyecto </w:t>
+      </w:r>
+      <w:proofErr w:type="spellStart"/>
+      <w:r>
+        <w:t>Alpha-School</w:t>
+      </w:r>
+      <w:proofErr w:type="spellEnd"/>
+      <w:r>
+        <w:t>, en el que se detalla el trabajo desarrollado en dicha iteración y las conclusiones extraídas del desarrollo del proyecto en dicho periodo.</w:t>
       </w:r>
     </w:p>
     <w:p>
@@ -830,16 +858,6 @@
       <w:pPr>
         <w:jc w:val="both"/>
         <w:rPr>
-          <w:i/>
-          <w:iCs/>
-          <w:color w:val="767171" w:themeColor="background2" w:themeShade="80"/>
-        </w:rPr>
-      </w:pPr>
-    </w:p>
-    <w:p>
-      <w:pPr>
-        <w:jc w:val="both"/>
-        <w:rPr>
           <w:iCs/>
         </w:rPr>
       </w:pPr>
@@ -847,7 +865,117 @@
         <w:rPr>
           <w:iCs/>
         </w:rPr>
-        <w:t>En esta tercera iteración hemos llevado mejor el cumplimiento de las tareas, aun así algunas de las tareas no se han podido terminar antes de la fecha de entrega de la iteración, por lo que estas tareas han sido movidas a la siguiente iteración. Por ejemplo, dos de las tareas de ELE que al principio en project estaban en la iteración 3 como ha dado tiempo a terminarlas antes del día 30, han sido movidas a la iteración 4 por delante de las tareas que habían.</w:t>
+        <w:t xml:space="preserve">En esta tercera iteración hemos llevado mejor el cumplimiento de las tareas, aun así algunas de las tareas no se han podido terminar </w:t>
+      </w:r>
+      <w:r>
+        <w:rPr>
+          <w:iCs/>
+        </w:rPr>
+        <w:t>a tiempo para</w:t>
+      </w:r>
+      <w:r>
+        <w:rPr>
+          <w:iCs/>
+        </w:rPr>
+        <w:t xml:space="preserve"> la iteración, por lo que estas tareas </w:t>
+      </w:r>
+      <w:r>
+        <w:rPr>
+          <w:iCs/>
+        </w:rPr>
+        <w:t>las hemos</w:t>
+      </w:r>
+      <w:r>
+        <w:rPr>
+          <w:iCs/>
+        </w:rPr>
+        <w:t xml:space="preserve"> movid</w:t>
+      </w:r>
+      <w:r>
+        <w:rPr>
+          <w:iCs/>
+        </w:rPr>
+        <w:t>o</w:t>
+      </w:r>
+      <w:r>
+        <w:rPr>
+          <w:iCs/>
+        </w:rPr>
+        <w:t xml:space="preserve"> a la siguiente iteración. Por ejemplo, dos de las tareas de ELE</w:t>
+      </w:r>
+      <w:r>
+        <w:rPr>
+          <w:iCs/>
+        </w:rPr>
+        <w:t>,</w:t>
+      </w:r>
+      <w:r>
+        <w:rPr>
+          <w:iCs/>
+        </w:rPr>
+        <w:t xml:space="preserve"> que al principio en </w:t>
+      </w:r>
+      <w:proofErr w:type="spellStart"/>
+      <w:r>
+        <w:rPr>
+          <w:iCs/>
+        </w:rPr>
+        <w:t>project</w:t>
+      </w:r>
+      <w:proofErr w:type="spellEnd"/>
+      <w:r>
+        <w:rPr>
+          <w:iCs/>
+        </w:rPr>
+        <w:t xml:space="preserve"> estaban en la iteración 3</w:t>
+      </w:r>
+      <w:r>
+        <w:rPr>
+          <w:iCs/>
+        </w:rPr>
+        <w:t>,</w:t>
+      </w:r>
+      <w:r>
+        <w:rPr>
+          <w:iCs/>
+        </w:rPr>
+        <w:t xml:space="preserve"> como </w:t>
+      </w:r>
+      <w:r>
+        <w:rPr>
+          <w:iCs/>
+        </w:rPr>
+        <w:t xml:space="preserve">no </w:t>
+      </w:r>
+      <w:r>
+        <w:rPr>
+          <w:iCs/>
+        </w:rPr>
+        <w:t xml:space="preserve">ha dado tiempo a terminarlas antes del día 30 </w:t>
+      </w:r>
+      <w:r>
+        <w:rPr>
+          <w:iCs/>
+        </w:rPr>
+        <w:t>las hemos puesto para l</w:t>
+      </w:r>
+      <w:r>
+        <w:rPr>
+          <w:iCs/>
+        </w:rPr>
+        <w:t>a iteración 4 por delante de las tareas que habían.</w:t>
+      </w:r>
+      <w:r>
+        <w:rPr>
+          <w:iCs/>
+        </w:rPr>
+        <w:t xml:space="preserve"> Otras tareas que nos están llevando más tiempo del esperado son las de SMBI, ya que estamos teniendo muchos problemas con la instalación de los programas en los ordenadores de todos los integrantes del grupo y con compatibilidad entre los programas</w:t>
+      </w:r>
+      <w:r>
+        <w:rPr>
+          <w:iCs/>
+        </w:rPr>
+        <w:t>, además de no conocer del todo el funcionamiento de estos programas.</w:t>
       </w:r>
     </w:p>
     <w:p>
@@ -861,35 +989,62 @@
         <w:rPr>
           <w:iCs/>
         </w:rPr>
-        <w:t>En cuanto al resto de tareas, como ya he dicho, se han realizado y entregado, como por ejemplo, el documento de planificación de PM, las tareas de negocios multimedia previstas para esta iteración también se ha hecho y los diagramas de flujo de interfaces de SMA. El Project se ha ido actualizando cada semana, se ha añadido los recursos y las horas dedicadas a cada tarea, aunque aún no está del todo acabado pues aún faltan tareas por definir como las de TAG, que esperamos poder hacer antes de que acabe esta semana.</w:t>
+        <w:t>En cuanto al resto de tareas</w:t>
       </w:r>
-    </w:p>
-    <w:p>
-      <w:pPr>
-        <w:jc w:val="both"/>
-        <w:rPr>
-          <w:i/>
-          <w:iCs/>
-        </w:rPr>
-      </w:pPr>
-    </w:p>
-    <w:p>
-      <w:pPr>
-        <w:jc w:val="both"/>
-        <w:rPr>
-          <w:i/>
-          <w:iCs/>
-        </w:rPr>
-      </w:pPr>
-    </w:p>
-    <w:p>
-      <w:pPr>
-        <w:jc w:val="both"/>
-        <w:rPr>
-          <w:i/>
-          <w:iCs/>
-        </w:rPr>
-      </w:pPr>
+      <w:r>
+        <w:rPr>
+          <w:iCs/>
+        </w:rPr>
+        <w:t xml:space="preserve"> que nos propusimos hacer para esta iteración</w:t>
+      </w:r>
+      <w:r>
+        <w:rPr>
+          <w:iCs/>
+        </w:rPr>
+        <w:t>, como ya he dicho, se han realizado y</w:t>
+      </w:r>
+      <w:r>
+        <w:rPr>
+          <w:iCs/>
+        </w:rPr>
+        <w:t xml:space="preserve"> entregado</w:t>
+      </w:r>
+      <w:r>
+        <w:rPr>
+          <w:iCs/>
+        </w:rPr>
+        <w:t xml:space="preserve">, </w:t>
+      </w:r>
+      <w:r>
+        <w:rPr>
+          <w:iCs/>
+        </w:rPr>
+        <w:t>como,</w:t>
+      </w:r>
+      <w:r>
+        <w:rPr>
+          <w:iCs/>
+        </w:rPr>
+        <w:t xml:space="preserve"> por ejemplo, el documento de planificación de PM, las tareas de negocios multimedia previstas para esta iteración también se ha</w:t>
+      </w:r>
+      <w:r>
+        <w:rPr>
+          <w:iCs/>
+        </w:rPr>
+        <w:t>n</w:t>
+      </w:r>
+      <w:r>
+        <w:rPr>
+          <w:iCs/>
+        </w:rPr>
+        <w:t xml:space="preserve"> hecho y los diagramas de flujo de interfaces de SMA. El Project se ha ido actualizando cada semana, se ha añadido los recursos y las horas dedicadas a cada tarea, aunque aún no está del todo acabado pues aún faltan tareas por definir como las de TAG, que esperamos poder hacer antes de que acabe esta semana.</w:t>
+      </w:r>
+      <w:r>
+        <w:rPr>
+          <w:iCs/>
+        </w:rPr>
+        <w:t xml:space="preserve"> </w:t>
+      </w:r>
     </w:p>
     <w:p>
       <w:pPr>
@@ -990,27 +1145,25 @@
         </w:numPr>
         <w:ind w:left="360"/>
       </w:pPr>
-      <w:bookmarkStart w:id="2" w:name="_GoBack"/>
-      <w:bookmarkEnd w:id="2"/>
       <w:r>
         <w:lastRenderedPageBreak/>
         <w:t>Tabla Resumen</w:t>
       </w:r>
+      <w:bookmarkStart w:id="2" w:name="_GoBack"/>
+      <w:bookmarkEnd w:id="2"/>
     </w:p>
-    <w:p/>
     <w:tbl>
       <w:tblPr>
         <w:tblStyle w:val="Tablaconcuadrcula"/>
-        <w:tblpPr w:leftFromText="141" w:rightFromText="141" w:vertAnchor="text" w:horzAnchor="page" w:tblpX="1612" w:tblpY="-47"/>
-        <w:tblW w:w="8797" w:type="dxa"/>
-        <w:tblLayout w:type="fixed"/>
+        <w:tblpPr w:leftFromText="141" w:rightFromText="141" w:vertAnchor="text" w:horzAnchor="margin" w:tblpXSpec="center" w:tblpY="469"/>
+        <w:tblW w:w="0" w:type="auto"/>
         <w:tblLook w:val="04A0" w:firstRow="1" w:lastRow="0" w:firstColumn="1" w:lastColumn="0" w:noHBand="0" w:noVBand="1"/>
       </w:tblPr>
       <w:tblGrid>
-        <w:gridCol w:w="2387"/>
-        <w:gridCol w:w="1282"/>
-        <w:gridCol w:w="1852"/>
-        <w:gridCol w:w="3276"/>
+        <w:gridCol w:w="3405"/>
+        <w:gridCol w:w="1265"/>
+        <w:gridCol w:w="1384"/>
+        <w:gridCol w:w="2440"/>
       </w:tblGrid>
       <w:tr>
         <w:trPr>
@@ -1018,7 +1171,7 @@
         </w:trPr>
         <w:tc>
           <w:tcPr>
-            <w:tcW w:w="2387" w:type="dxa"/>
+            <w:tcW w:w="0" w:type="auto"/>
             <w:vAlign w:val="center"/>
           </w:tcPr>
           <w:p>
@@ -1034,13 +1187,13 @@
               <w:rPr>
                 <w:sz w:val="28"/>
               </w:rPr>
-              <w:t>Tarea / Entregable</w:t>
-            </w:r>
-          </w:p>
-        </w:tc>
-        <w:tc>
-          <w:tcPr>
-            <w:tcW w:w="1282" w:type="dxa"/>
+              <w:t>Entregable / Tarea</w:t>
+            </w:r>
+          </w:p>
+        </w:tc>
+        <w:tc>
+          <w:tcPr>
+            <w:tcW w:w="0" w:type="auto"/>
             <w:vAlign w:val="center"/>
           </w:tcPr>
           <w:p>
@@ -1062,7 +1215,7 @@
         </w:tc>
         <w:tc>
           <w:tcPr>
-            <w:tcW w:w="1852" w:type="dxa"/>
+            <w:tcW w:w="0" w:type="auto"/>
             <w:vAlign w:val="center"/>
           </w:tcPr>
           <w:p>
@@ -1116,7 +1269,7 @@
         </w:tc>
         <w:tc>
           <w:tcPr>
-            <w:tcW w:w="3276" w:type="dxa"/>
+            <w:tcW w:w="0" w:type="auto"/>
             <w:vAlign w:val="center"/>
           </w:tcPr>
           <w:p>
@@ -1143,27 +1296,33 @@
         </w:trPr>
         <w:tc>
           <w:tcPr>
-            <w:tcW w:w="2387" w:type="dxa"/>
-            <w:vAlign w:val="center"/>
-          </w:tcPr>
-          <w:p>
-            <w:pPr>
-              <w:spacing w:after="0"/>
-              <w:rPr>
-                <w:sz w:val="24"/>
-              </w:rPr>
-            </w:pPr>
-            <w:r>
-              <w:rPr>
-                <w:sz w:val="24"/>
-              </w:rPr>
-              <w:t>Contextualizar modelo de datos</w:t>
-            </w:r>
-          </w:p>
-        </w:tc>
-        <w:tc>
-          <w:tcPr>
-            <w:tcW w:w="1282" w:type="dxa"/>
+            <w:tcW w:w="0" w:type="auto"/>
+            <w:vAlign w:val="center"/>
+          </w:tcPr>
+          <w:p>
+            <w:pPr>
+              <w:spacing w:after="0"/>
+              <w:rPr>
+                <w:sz w:val="24"/>
+              </w:rPr>
+            </w:pPr>
+            <w:r>
+              <w:rPr>
+                <w:sz w:val="24"/>
+              </w:rPr>
+              <w:t xml:space="preserve">Planificación/ </w:t>
+            </w:r>
+            <w:r>
+              <w:rPr>
+                <w:sz w:val="24"/>
+              </w:rPr>
+              <w:t>Propósito</w:t>
+            </w:r>
+          </w:p>
+        </w:tc>
+        <w:tc>
+          <w:tcPr>
+            <w:tcW w:w="0" w:type="auto"/>
             <w:vAlign w:val="center"/>
           </w:tcPr>
           <w:p>
@@ -1178,13 +1337,13 @@
               <w:rPr>
                 <w:sz w:val="24"/>
               </w:rPr>
-              <w:t>0%</w:t>
-            </w:r>
-          </w:p>
-        </w:tc>
-        <w:tc>
-          <w:tcPr>
-            <w:tcW w:w="1852" w:type="dxa"/>
+              <w:t>100%</w:t>
+            </w:r>
+          </w:p>
+        </w:tc>
+        <w:tc>
+          <w:tcPr>
+            <w:tcW w:w="0" w:type="auto"/>
             <w:vAlign w:val="center"/>
           </w:tcPr>
           <w:p>
@@ -1199,25 +1358,13 @@
               <w:rPr>
                 <w:sz w:val="24"/>
               </w:rPr>
-              <w:t>4</w:t>
-            </w:r>
-            <w:r>
-              <w:rPr>
-                <w:sz w:val="24"/>
-              </w:rPr>
-              <w:t xml:space="preserve"> / </w:t>
-            </w:r>
-            <w:r>
-              <w:rPr>
-                <w:sz w:val="24"/>
-              </w:rPr>
-              <w:t>0</w:t>
-            </w:r>
-          </w:p>
-        </w:tc>
-        <w:tc>
-          <w:tcPr>
-            <w:tcW w:w="3276" w:type="dxa"/>
+              <w:t>1 / 2</w:t>
+            </w:r>
+          </w:p>
+        </w:tc>
+        <w:tc>
+          <w:tcPr>
+            <w:tcW w:w="0" w:type="auto"/>
             <w:vAlign w:val="center"/>
           </w:tcPr>
           <w:p>
@@ -1236,27 +1383,33 @@
         </w:trPr>
         <w:tc>
           <w:tcPr>
-            <w:tcW w:w="2387" w:type="dxa"/>
-            <w:vAlign w:val="center"/>
-          </w:tcPr>
-          <w:p>
-            <w:pPr>
-              <w:spacing w:after="0"/>
-              <w:rPr>
-                <w:sz w:val="24"/>
-              </w:rPr>
-            </w:pPr>
-            <w:r>
-              <w:rPr>
-                <w:sz w:val="24"/>
-              </w:rPr>
-              <w:t>Definir métricas</w:t>
-            </w:r>
-          </w:p>
-        </w:tc>
-        <w:tc>
-          <w:tcPr>
-            <w:tcW w:w="1282" w:type="dxa"/>
+            <w:tcW w:w="0" w:type="auto"/>
+            <w:vAlign w:val="center"/>
+          </w:tcPr>
+          <w:p>
+            <w:pPr>
+              <w:spacing w:after="0"/>
+              <w:rPr>
+                <w:sz w:val="24"/>
+              </w:rPr>
+            </w:pPr>
+            <w:r>
+              <w:rPr>
+                <w:sz w:val="24"/>
+              </w:rPr>
+              <w:t>Planificación/</w:t>
+            </w:r>
+            <w:r>
+              <w:rPr>
+                <w:sz w:val="24"/>
+              </w:rPr>
+              <w:t>Análisis de riesgos</w:t>
+            </w:r>
+          </w:p>
+        </w:tc>
+        <w:tc>
+          <w:tcPr>
+            <w:tcW w:w="0" w:type="auto"/>
             <w:vAlign w:val="center"/>
           </w:tcPr>
           <w:p>
@@ -1271,19 +1424,13 @@
               <w:rPr>
                 <w:sz w:val="24"/>
               </w:rPr>
-              <w:t>10</w:t>
-            </w:r>
-            <w:r>
-              <w:rPr>
-                <w:sz w:val="24"/>
-              </w:rPr>
-              <w:t>0%</w:t>
-            </w:r>
-          </w:p>
-        </w:tc>
-        <w:tc>
-          <w:tcPr>
-            <w:tcW w:w="1852" w:type="dxa"/>
+              <w:t>100%</w:t>
+            </w:r>
+          </w:p>
+        </w:tc>
+        <w:tc>
+          <w:tcPr>
+            <w:tcW w:w="0" w:type="auto"/>
             <w:vAlign w:val="center"/>
           </w:tcPr>
           <w:p>
@@ -1298,13 +1445,13 @@
               <w:rPr>
                 <w:sz w:val="24"/>
               </w:rPr>
-              <w:t xml:space="preserve">3 / 2 </w:t>
-            </w:r>
-          </w:p>
-        </w:tc>
-        <w:tc>
-          <w:tcPr>
-            <w:tcW w:w="3276" w:type="dxa"/>
+              <w:t xml:space="preserve">2 / 4 </w:t>
+            </w:r>
+          </w:p>
+        </w:tc>
+        <w:tc>
+          <w:tcPr>
+            <w:tcW w:w="0" w:type="auto"/>
             <w:vAlign w:val="center"/>
           </w:tcPr>
           <w:p>
@@ -1329,27 +1476,33 @@
         </w:trPr>
         <w:tc>
           <w:tcPr>
-            <w:tcW w:w="2387" w:type="dxa"/>
-            <w:vAlign w:val="center"/>
-          </w:tcPr>
-          <w:p>
-            <w:pPr>
-              <w:spacing w:after="0"/>
-              <w:rPr>
-                <w:sz w:val="24"/>
-              </w:rPr>
-            </w:pPr>
-            <w:r>
-              <w:rPr>
-                <w:sz w:val="24"/>
-              </w:rPr>
-              <w:t>PowerPoint SDM</w:t>
-            </w:r>
-          </w:p>
-        </w:tc>
-        <w:tc>
-          <w:tcPr>
-            <w:tcW w:w="1282" w:type="dxa"/>
+            <w:tcW w:w="0" w:type="auto"/>
+            <w:vAlign w:val="center"/>
+          </w:tcPr>
+          <w:p>
+            <w:pPr>
+              <w:spacing w:after="0"/>
+              <w:rPr>
+                <w:sz w:val="24"/>
+              </w:rPr>
+            </w:pPr>
+            <w:r>
+              <w:rPr>
+                <w:sz w:val="24"/>
+              </w:rPr>
+              <w:t>Planificación/</w:t>
+            </w:r>
+            <w:r>
+              <w:rPr>
+                <w:sz w:val="24"/>
+              </w:rPr>
+              <w:t>Estimación de costes</w:t>
+            </w:r>
+          </w:p>
+        </w:tc>
+        <w:tc>
+          <w:tcPr>
+            <w:tcW w:w="0" w:type="auto"/>
             <w:vAlign w:val="center"/>
           </w:tcPr>
           <w:p>
@@ -1370,7 +1523,7 @@
         </w:tc>
         <w:tc>
           <w:tcPr>
-            <w:tcW w:w="1852" w:type="dxa"/>
+            <w:tcW w:w="0" w:type="auto"/>
             <w:vAlign w:val="center"/>
           </w:tcPr>
           <w:p>
@@ -1385,25 +1538,13 @@
               <w:rPr>
                 <w:sz w:val="24"/>
               </w:rPr>
-              <w:t>2</w:t>
-            </w:r>
-            <w:r>
-              <w:rPr>
-                <w:sz w:val="24"/>
-              </w:rPr>
-              <w:t xml:space="preserve"> / </w:t>
-            </w:r>
-            <w:r>
-              <w:rPr>
-                <w:sz w:val="24"/>
-              </w:rPr>
-              <w:t>3</w:t>
-            </w:r>
-          </w:p>
-        </w:tc>
-        <w:tc>
-          <w:tcPr>
-            <w:tcW w:w="3276" w:type="dxa"/>
+              <w:t>2 / 3</w:t>
+            </w:r>
+          </w:p>
+        </w:tc>
+        <w:tc>
+          <w:tcPr>
+            <w:tcW w:w="0" w:type="auto"/>
             <w:vAlign w:val="center"/>
           </w:tcPr>
           <w:p>
@@ -1422,7 +1563,7 @@
         </w:trPr>
         <w:tc>
           <w:tcPr>
-            <w:tcW w:w="2387" w:type="dxa"/>
+            <w:tcW w:w="0" w:type="auto"/>
             <w:vAlign w:val="center"/>
           </w:tcPr>
           <w:p>
@@ -1444,7 +1585,7 @@
                 <w:szCs w:val="24"/>
                 <w:lang w:eastAsia="es-ES"/>
               </w:rPr>
-              <w:t>Definir sistema de difusi</w:t>
+              <w:t>Planificación/</w:t>
             </w:r>
             <w:r>
               <w:rPr>
@@ -1454,23 +1595,13 @@
                 <w:szCs w:val="24"/>
                 <w:lang w:eastAsia="es-ES"/>
               </w:rPr>
-              <w:t>ó</w:t>
-            </w:r>
-            <w:r>
-              <w:rPr>
-                <w:rFonts w:ascii="Calibri" w:eastAsia="Times New Roman" w:hAnsi="Calibri" w:cs="Calibri"/>
-                <w:color w:val="000000"/>
-                <w:sz w:val="24"/>
-                <w:szCs w:val="24"/>
-                <w:lang w:eastAsia="es-ES"/>
-              </w:rPr>
-              <w:t>n y posicionamiento</w:t>
-            </w:r>
-          </w:p>
-        </w:tc>
-        <w:tc>
-          <w:tcPr>
-            <w:tcW w:w="1282" w:type="dxa"/>
+              <w:t>Agenda del proyecto</w:t>
+            </w:r>
+          </w:p>
+        </w:tc>
+        <w:tc>
+          <w:tcPr>
+            <w:tcW w:w="0" w:type="auto"/>
             <w:vAlign w:val="center"/>
           </w:tcPr>
           <w:p>
@@ -1491,7 +1622,7 @@
         </w:tc>
         <w:tc>
           <w:tcPr>
-            <w:tcW w:w="1852" w:type="dxa"/>
+            <w:tcW w:w="0" w:type="auto"/>
             <w:vAlign w:val="center"/>
           </w:tcPr>
           <w:p>
@@ -1506,13 +1637,13 @@
               <w:rPr>
                 <w:sz w:val="24"/>
               </w:rPr>
-              <w:t>4 / 3</w:t>
-            </w:r>
-          </w:p>
-        </w:tc>
-        <w:tc>
-          <w:tcPr>
-            <w:tcW w:w="3276" w:type="dxa"/>
+              <w:t>2 / 3</w:t>
+            </w:r>
+          </w:p>
+        </w:tc>
+        <w:tc>
+          <w:tcPr>
+            <w:tcW w:w="0" w:type="auto"/>
             <w:vAlign w:val="center"/>
           </w:tcPr>
           <w:p>
@@ -1532,7 +1663,7 @@
         </w:trPr>
         <w:tc>
           <w:tcPr>
-            <w:tcW w:w="2387" w:type="dxa"/>
+            <w:tcW w:w="0" w:type="auto"/>
             <w:vAlign w:val="center"/>
           </w:tcPr>
           <w:p>
@@ -1554,13 +1685,23 @@
                 <w:szCs w:val="24"/>
                 <w:lang w:eastAsia="es-ES"/>
               </w:rPr>
-              <w:t>Describir uso de transformación de formatos a usar en el proyecto</w:t>
-            </w:r>
-          </w:p>
-        </w:tc>
-        <w:tc>
-          <w:tcPr>
-            <w:tcW w:w="1282" w:type="dxa"/>
+              <w:t>Planificación/</w:t>
+            </w:r>
+            <w:r>
+              <w:rPr>
+                <w:rFonts w:ascii="Calibri" w:eastAsia="Times New Roman" w:hAnsi="Calibri" w:cs="Calibri"/>
+                <w:color w:val="000000"/>
+                <w:sz w:val="24"/>
+                <w:szCs w:val="24"/>
+                <w:lang w:eastAsia="es-ES"/>
+              </w:rPr>
+              <w:t>Mecanismos de seguimiento y control</w:t>
+            </w:r>
+          </w:p>
+        </w:tc>
+        <w:tc>
+          <w:tcPr>
+            <w:tcW w:w="0" w:type="auto"/>
             <w:vAlign w:val="center"/>
           </w:tcPr>
           <w:p>
@@ -1581,7 +1722,7 @@
         </w:tc>
         <w:tc>
           <w:tcPr>
-            <w:tcW w:w="1852" w:type="dxa"/>
+            <w:tcW w:w="0" w:type="auto"/>
             <w:vAlign w:val="center"/>
           </w:tcPr>
           <w:p>
@@ -1596,13 +1737,13 @@
               <w:rPr>
                 <w:sz w:val="24"/>
               </w:rPr>
-              <w:t>2 / 1</w:t>
-            </w:r>
-          </w:p>
-        </w:tc>
-        <w:tc>
-          <w:tcPr>
-            <w:tcW w:w="3276" w:type="dxa"/>
+              <w:t>2 / 2,5</w:t>
+            </w:r>
+          </w:p>
+        </w:tc>
+        <w:tc>
+          <w:tcPr>
+            <w:tcW w:w="0" w:type="auto"/>
             <w:vAlign w:val="center"/>
           </w:tcPr>
           <w:p>
@@ -1622,7 +1763,7 @@
         </w:trPr>
         <w:tc>
           <w:tcPr>
-            <w:tcW w:w="2387" w:type="dxa"/>
+            <w:tcW w:w="0" w:type="auto"/>
             <w:vAlign w:val="center"/>
           </w:tcPr>
           <w:p>
@@ -1644,33 +1785,13 @@
                 <w:szCs w:val="24"/>
                 <w:lang w:eastAsia="es-ES"/>
               </w:rPr>
-              <w:t>Delegar autorizaci</w:t>
-            </w:r>
-            <w:r>
-              <w:rPr>
-                <w:rFonts w:ascii="Calibri" w:eastAsia="Times New Roman" w:hAnsi="Calibri" w:cs="Calibri"/>
-                <w:color w:val="000000"/>
-                <w:sz w:val="24"/>
-                <w:szCs w:val="24"/>
-                <w:lang w:eastAsia="es-ES"/>
-              </w:rPr>
-              <w:t>ó</w:t>
-            </w:r>
-            <w:r>
-              <w:rPr>
-                <w:rFonts w:ascii="Calibri" w:eastAsia="Times New Roman" w:hAnsi="Calibri" w:cs="Calibri"/>
-                <w:color w:val="000000"/>
-                <w:sz w:val="24"/>
-                <w:szCs w:val="24"/>
-                <w:lang w:eastAsia="es-ES"/>
-              </w:rPr>
-              <w:t>n</w:t>
-            </w:r>
-          </w:p>
-        </w:tc>
-        <w:tc>
-          <w:tcPr>
-            <w:tcW w:w="1282" w:type="dxa"/>
+              <w:t>Seguimiento/Registrar tiempos</w:t>
+            </w:r>
+          </w:p>
+        </w:tc>
+        <w:tc>
+          <w:tcPr>
+            <w:tcW w:w="0" w:type="auto"/>
             <w:vAlign w:val="center"/>
           </w:tcPr>
           <w:p>
@@ -1691,7 +1812,7 @@
         </w:tc>
         <w:tc>
           <w:tcPr>
-            <w:tcW w:w="1852" w:type="dxa"/>
+            <w:tcW w:w="0" w:type="auto"/>
             <w:vAlign w:val="center"/>
           </w:tcPr>
           <w:p>
@@ -1706,13 +1827,13 @@
               <w:rPr>
                 <w:sz w:val="24"/>
               </w:rPr>
-              <w:t>2 / 1</w:t>
-            </w:r>
-          </w:p>
-        </w:tc>
-        <w:tc>
-          <w:tcPr>
-            <w:tcW w:w="3276" w:type="dxa"/>
+              <w:t>1 / 1</w:t>
+            </w:r>
+          </w:p>
+        </w:tc>
+        <w:tc>
+          <w:tcPr>
+            <w:tcW w:w="0" w:type="auto"/>
             <w:vAlign w:val="center"/>
           </w:tcPr>
           <w:p>
@@ -1732,7 +1853,7 @@
         </w:trPr>
         <w:tc>
           <w:tcPr>
-            <w:tcW w:w="2387" w:type="dxa"/>
+            <w:tcW w:w="0" w:type="auto"/>
             <w:vAlign w:val="center"/>
           </w:tcPr>
           <w:p>
@@ -1754,33 +1875,13 @@
                 <w:szCs w:val="24"/>
                 <w:lang w:eastAsia="es-ES"/>
               </w:rPr>
-              <w:t>Descr</w:t>
-            </w:r>
-            <w:r>
-              <w:rPr>
-                <w:rFonts w:ascii="Calibri" w:eastAsia="Times New Roman" w:hAnsi="Calibri" w:cs="Calibri"/>
-                <w:color w:val="000000"/>
-                <w:sz w:val="24"/>
-                <w:szCs w:val="24"/>
-                <w:lang w:eastAsia="es-ES"/>
-              </w:rPr>
-              <w:t>i</w:t>
-            </w:r>
-            <w:r>
-              <w:rPr>
-                <w:rFonts w:ascii="Calibri" w:eastAsia="Times New Roman" w:hAnsi="Calibri" w:cs="Calibri"/>
-                <w:color w:val="000000"/>
-                <w:sz w:val="24"/>
-                <w:szCs w:val="24"/>
-                <w:lang w:eastAsia="es-ES"/>
-              </w:rPr>
-              <w:t>bir uso de CMS diferente a roles</w:t>
-            </w:r>
-          </w:p>
-        </w:tc>
-        <w:tc>
-          <w:tcPr>
-            <w:tcW w:w="1282" w:type="dxa"/>
+              <w:t>Seguimiento/Comparar planificación prevista con real</w:t>
+            </w:r>
+          </w:p>
+        </w:tc>
+        <w:tc>
+          <w:tcPr>
+            <w:tcW w:w="0" w:type="auto"/>
             <w:vAlign w:val="center"/>
           </w:tcPr>
           <w:p>
@@ -1801,7 +1902,7 @@
         </w:tc>
         <w:tc>
           <w:tcPr>
-            <w:tcW w:w="1852" w:type="dxa"/>
+            <w:tcW w:w="0" w:type="auto"/>
             <w:vAlign w:val="center"/>
           </w:tcPr>
           <w:p>
@@ -1816,13 +1917,13 @@
               <w:rPr>
                 <w:sz w:val="24"/>
               </w:rPr>
-              <w:t>2 / 1</w:t>
-            </w:r>
-          </w:p>
-        </w:tc>
-        <w:tc>
-          <w:tcPr>
-            <w:tcW w:w="3276" w:type="dxa"/>
+              <w:t>1 / 1</w:t>
+            </w:r>
+          </w:p>
+        </w:tc>
+        <w:tc>
+          <w:tcPr>
+            <w:tcW w:w="0" w:type="auto"/>
             <w:vAlign w:val="center"/>
           </w:tcPr>
           <w:p>
@@ -1842,7 +1943,7 @@
         </w:trPr>
         <w:tc>
           <w:tcPr>
-            <w:tcW w:w="2387" w:type="dxa"/>
+            <w:tcW w:w="0" w:type="auto"/>
             <w:vAlign w:val="center"/>
           </w:tcPr>
           <w:p>
@@ -1864,13 +1965,13 @@
                 <w:szCs w:val="24"/>
                 <w:lang w:eastAsia="es-ES"/>
               </w:rPr>
-              <w:t>Describir API de terceros o propios</w:t>
-            </w:r>
-          </w:p>
-        </w:tc>
-        <w:tc>
-          <w:tcPr>
-            <w:tcW w:w="1282" w:type="dxa"/>
+              <w:t>Seguimiento/Confeccionar informes de iteración</w:t>
+            </w:r>
+          </w:p>
+        </w:tc>
+        <w:tc>
+          <w:tcPr>
+            <w:tcW w:w="0" w:type="auto"/>
             <w:vAlign w:val="center"/>
           </w:tcPr>
           <w:p>
@@ -1891,7 +1992,7 @@
         </w:tc>
         <w:tc>
           <w:tcPr>
-            <w:tcW w:w="1852" w:type="dxa"/>
+            <w:tcW w:w="0" w:type="auto"/>
             <w:vAlign w:val="center"/>
           </w:tcPr>
           <w:p>
@@ -1906,13 +2007,13 @@
               <w:rPr>
                 <w:sz w:val="24"/>
               </w:rPr>
-              <w:t>4 / 4</w:t>
-            </w:r>
-          </w:p>
-        </w:tc>
-        <w:tc>
-          <w:tcPr>
-            <w:tcW w:w="3276" w:type="dxa"/>
+              <w:t>2 / 2,5</w:t>
+            </w:r>
+          </w:p>
+        </w:tc>
+        <w:tc>
+          <w:tcPr>
+            <w:tcW w:w="0" w:type="auto"/>
             <w:vAlign w:val="center"/>
           </w:tcPr>
           <w:p>
@@ -1932,7 +2033,7 @@
         </w:trPr>
         <w:tc>
           <w:tcPr>
-            <w:tcW w:w="2387" w:type="dxa"/>
+            <w:tcW w:w="0" w:type="auto"/>
             <w:vAlign w:val="center"/>
           </w:tcPr>
           <w:p>
@@ -1954,13 +2055,45 @@
                 <w:szCs w:val="24"/>
                 <w:lang w:eastAsia="es-ES"/>
               </w:rPr>
-              <w:t>Documento especificación SDM</w:t>
-            </w:r>
-          </w:p>
-        </w:tc>
-        <w:tc>
-          <w:tcPr>
-            <w:tcW w:w="1282" w:type="dxa"/>
+              <w:t>Infraestructura/</w:t>
+            </w:r>
+            <w:r>
+              <w:rPr>
+                <w:rFonts w:ascii="Calibri" w:eastAsia="Times New Roman" w:hAnsi="Calibri" w:cs="Calibri"/>
+                <w:color w:val="000000"/>
+                <w:sz w:val="24"/>
+                <w:szCs w:val="24"/>
+                <w:lang w:eastAsia="es-ES"/>
+              </w:rPr>
+              <w:t xml:space="preserve">Instalar los elementos de </w:t>
+            </w:r>
+            <w:proofErr w:type="spellStart"/>
+            <w:r>
+              <w:rPr>
+                <w:rFonts w:ascii="Calibri" w:eastAsia="Times New Roman" w:hAnsi="Calibri" w:cs="Calibri"/>
+                <w:color w:val="000000"/>
+                <w:sz w:val="24"/>
+                <w:szCs w:val="24"/>
+                <w:lang w:eastAsia="es-ES"/>
+              </w:rPr>
+              <w:t>backend</w:t>
+            </w:r>
+            <w:proofErr w:type="spellEnd"/>
+            <w:r>
+              <w:rPr>
+                <w:rFonts w:ascii="Calibri" w:eastAsia="Times New Roman" w:hAnsi="Calibri" w:cs="Calibri"/>
+                <w:color w:val="000000"/>
+                <w:sz w:val="24"/>
+                <w:szCs w:val="24"/>
+                <w:lang w:eastAsia="es-ES"/>
+              </w:rPr>
+              <w:t xml:space="preserve"> y seguridad</w:t>
+            </w:r>
+          </w:p>
+        </w:tc>
+        <w:tc>
+          <w:tcPr>
+            <w:tcW w:w="0" w:type="auto"/>
             <w:vAlign w:val="center"/>
           </w:tcPr>
           <w:p>
@@ -1981,7 +2114,7 @@
         </w:tc>
         <w:tc>
           <w:tcPr>
-            <w:tcW w:w="1852" w:type="dxa"/>
+            <w:tcW w:w="0" w:type="auto"/>
             <w:vAlign w:val="center"/>
           </w:tcPr>
           <w:p>
@@ -1996,13 +2129,13 @@
               <w:rPr>
                 <w:sz w:val="24"/>
               </w:rPr>
-              <w:t>1/1</w:t>
-            </w:r>
-          </w:p>
-        </w:tc>
-        <w:tc>
-          <w:tcPr>
-            <w:tcW w:w="3276" w:type="dxa"/>
+              <w:t>5/8</w:t>
+            </w:r>
+          </w:p>
+        </w:tc>
+        <w:tc>
+          <w:tcPr>
+            <w:tcW w:w="0" w:type="auto"/>
             <w:vAlign w:val="center"/>
           </w:tcPr>
           <w:p>
@@ -2021,7 +2154,7 @@
         </w:trPr>
         <w:tc>
           <w:tcPr>
-            <w:tcW w:w="2387" w:type="dxa"/>
+            <w:tcW w:w="0" w:type="auto"/>
             <w:vAlign w:val="center"/>
           </w:tcPr>
           <w:p>
@@ -2043,13 +2176,45 @@
                 <w:szCs w:val="24"/>
                 <w:lang w:eastAsia="es-ES"/>
               </w:rPr>
-              <w:t>Diagrama de clases</w:t>
-            </w:r>
-          </w:p>
-        </w:tc>
-        <w:tc>
-          <w:tcPr>
-            <w:tcW w:w="1282" w:type="dxa"/>
+              <w:t>Infraestructura/</w:t>
+            </w:r>
+            <w:r>
+              <w:rPr>
+                <w:rFonts w:ascii="Calibri" w:eastAsia="Times New Roman" w:hAnsi="Calibri" w:cs="Calibri"/>
+                <w:color w:val="000000"/>
+                <w:sz w:val="24"/>
+                <w:szCs w:val="24"/>
+                <w:lang w:eastAsia="es-ES"/>
+              </w:rPr>
+              <w:t xml:space="preserve">Configurar de los elementos de </w:t>
+            </w:r>
+            <w:proofErr w:type="spellStart"/>
+            <w:r>
+              <w:rPr>
+                <w:rFonts w:ascii="Calibri" w:eastAsia="Times New Roman" w:hAnsi="Calibri" w:cs="Calibri"/>
+                <w:color w:val="000000"/>
+                <w:sz w:val="24"/>
+                <w:szCs w:val="24"/>
+                <w:lang w:eastAsia="es-ES"/>
+              </w:rPr>
+              <w:t>backend</w:t>
+            </w:r>
+            <w:proofErr w:type="spellEnd"/>
+            <w:r>
+              <w:rPr>
+                <w:rFonts w:ascii="Calibri" w:eastAsia="Times New Roman" w:hAnsi="Calibri" w:cs="Calibri"/>
+                <w:color w:val="000000"/>
+                <w:sz w:val="24"/>
+                <w:szCs w:val="24"/>
+                <w:lang w:eastAsia="es-ES"/>
+              </w:rPr>
+              <w:t xml:space="preserve"> y seguridad</w:t>
+            </w:r>
+          </w:p>
+        </w:tc>
+        <w:tc>
+          <w:tcPr>
+            <w:tcW w:w="0" w:type="auto"/>
             <w:vAlign w:val="center"/>
           </w:tcPr>
           <w:p>
@@ -2064,13 +2229,13 @@
               <w:rPr>
                 <w:sz w:val="24"/>
               </w:rPr>
-              <w:t>0%</w:t>
-            </w:r>
-          </w:p>
-        </w:tc>
-        <w:tc>
-          <w:tcPr>
-            <w:tcW w:w="1852" w:type="dxa"/>
+              <w:t>40%</w:t>
+            </w:r>
+          </w:p>
+        </w:tc>
+        <w:tc>
+          <w:tcPr>
+            <w:tcW w:w="0" w:type="auto"/>
             <w:vAlign w:val="center"/>
           </w:tcPr>
           <w:p>
@@ -2085,13 +2250,13 @@
               <w:rPr>
                 <w:sz w:val="24"/>
               </w:rPr>
-              <w:t>3/0</w:t>
-            </w:r>
-          </w:p>
-        </w:tc>
-        <w:tc>
-          <w:tcPr>
-            <w:tcW w:w="3276" w:type="dxa"/>
+              <w:t>10/12</w:t>
+            </w:r>
+          </w:p>
+        </w:tc>
+        <w:tc>
+          <w:tcPr>
+            <w:tcW w:w="0" w:type="auto"/>
             <w:vAlign w:val="center"/>
           </w:tcPr>
           <w:p>
@@ -2102,6 +2267,12 @@
                 <w:sz w:val="24"/>
               </w:rPr>
             </w:pPr>
+            <w:r>
+              <w:rPr>
+                <w:sz w:val="24"/>
+              </w:rPr>
+              <w:t>Sin terminar, debido a problemas de compatibilidad con PC y entre los programas</w:t>
+            </w:r>
           </w:p>
         </w:tc>
       </w:tr>
@@ -2111,7 +2282,7 @@
         </w:trPr>
         <w:tc>
           <w:tcPr>
-            <w:tcW w:w="2387" w:type="dxa"/>
+            <w:tcW w:w="0" w:type="auto"/>
             <w:vAlign w:val="center"/>
           </w:tcPr>
           <w:p>
@@ -2133,13 +2304,35 @@
                 <w:szCs w:val="24"/>
                 <w:lang w:eastAsia="es-ES"/>
               </w:rPr>
-              <w:t>Actualizar documento de seguimiento SMBI</w:t>
-            </w:r>
-          </w:p>
-        </w:tc>
-        <w:tc>
-          <w:tcPr>
-            <w:tcW w:w="1282" w:type="dxa"/>
+              <w:t>Investigación/</w:t>
+            </w:r>
+            <w:r>
+              <w:rPr>
+                <w:rFonts w:ascii="Calibri" w:eastAsia="Times New Roman" w:hAnsi="Calibri" w:cs="Calibri"/>
+                <w:color w:val="000000"/>
+                <w:sz w:val="24"/>
+                <w:szCs w:val="24"/>
+                <w:lang w:eastAsia="es-ES"/>
+              </w:rPr>
+              <w:t xml:space="preserve">Investigar sobre las tecnologías a usar y lenguaje de programación del </w:t>
+            </w:r>
+            <w:proofErr w:type="spellStart"/>
+            <w:r>
+              <w:rPr>
+                <w:rFonts w:ascii="Calibri" w:eastAsia="Times New Roman" w:hAnsi="Calibri" w:cs="Calibri"/>
+                <w:color w:val="000000"/>
+                <w:sz w:val="24"/>
+                <w:szCs w:val="24"/>
+                <w:lang w:eastAsia="es-ES"/>
+              </w:rPr>
+              <w:t>backend</w:t>
+            </w:r>
+            <w:proofErr w:type="spellEnd"/>
+          </w:p>
+        </w:tc>
+        <w:tc>
+          <w:tcPr>
+            <w:tcW w:w="0" w:type="auto"/>
             <w:vAlign w:val="center"/>
           </w:tcPr>
           <w:p>
@@ -2154,13 +2347,13 @@
               <w:rPr>
                 <w:sz w:val="24"/>
               </w:rPr>
-              <w:t>100%</w:t>
-            </w:r>
-          </w:p>
-        </w:tc>
-        <w:tc>
-          <w:tcPr>
-            <w:tcW w:w="1852" w:type="dxa"/>
+              <w:t>50%</w:t>
+            </w:r>
+          </w:p>
+        </w:tc>
+        <w:tc>
+          <w:tcPr>
+            <w:tcW w:w="0" w:type="auto"/>
             <w:vAlign w:val="center"/>
           </w:tcPr>
           <w:p>
@@ -2175,13 +2368,13 @@
               <w:rPr>
                 <w:sz w:val="24"/>
               </w:rPr>
-              <w:t>1/1</w:t>
-            </w:r>
-          </w:p>
-        </w:tc>
-        <w:tc>
-          <w:tcPr>
-            <w:tcW w:w="3276" w:type="dxa"/>
+              <w:t>10/13</w:t>
+            </w:r>
+          </w:p>
+        </w:tc>
+        <w:tc>
+          <w:tcPr>
+            <w:tcW w:w="0" w:type="auto"/>
             <w:vAlign w:val="center"/>
           </w:tcPr>
           <w:p>
@@ -2192,6 +2385,12 @@
                 <w:sz w:val="24"/>
               </w:rPr>
             </w:pPr>
+            <w:r>
+              <w:rPr>
+                <w:sz w:val="24"/>
+              </w:rPr>
+              <w:t>Sin terminar, ya que siguen saliendo errores en los programas</w:t>
+            </w:r>
           </w:p>
         </w:tc>
       </w:tr>
@@ -2201,7 +2400,7 @@
         </w:trPr>
         <w:tc>
           <w:tcPr>
-            <w:tcW w:w="2387" w:type="dxa"/>
+            <w:tcW w:w="0" w:type="auto"/>
             <w:vAlign w:val="center"/>
           </w:tcPr>
           <w:p>
@@ -2223,13 +2422,43 @@
                 <w:szCs w:val="24"/>
                 <w:lang w:eastAsia="es-ES"/>
               </w:rPr>
-              <w:t>Integración de maven webApp con API´s externas (dependencias propias)</w:t>
-            </w:r>
-          </w:p>
-        </w:tc>
-        <w:tc>
-          <w:tcPr>
-            <w:tcW w:w="1282" w:type="dxa"/>
+              <w:t>Diagrama de flujo interfaces/</w:t>
+            </w:r>
+            <w:r>
+              <w:rPr>
+                <w:rFonts w:ascii="Calibri" w:eastAsia="Times New Roman" w:hAnsi="Calibri" w:cs="Calibri"/>
+                <w:color w:val="000000"/>
+                <w:sz w:val="24"/>
+                <w:szCs w:val="24"/>
+                <w:lang w:eastAsia="es-ES"/>
+              </w:rPr>
+              <w:t>Definir interfaces y navegaci</w:t>
+            </w:r>
+            <w:r>
+              <w:rPr>
+                <w:rFonts w:ascii="Calibri" w:eastAsia="Times New Roman" w:hAnsi="Calibri" w:cs="Calibri"/>
+                <w:color w:val="000000"/>
+                <w:sz w:val="24"/>
+                <w:szCs w:val="24"/>
+                <w:lang w:eastAsia="es-ES"/>
+              </w:rPr>
+              <w:t>ó</w:t>
+            </w:r>
+            <w:r>
+              <w:rPr>
+                <w:rFonts w:ascii="Calibri" w:eastAsia="Times New Roman" w:hAnsi="Calibri" w:cs="Calibri"/>
+                <w:color w:val="000000"/>
+                <w:sz w:val="24"/>
+                <w:szCs w:val="24"/>
+                <w:lang w:eastAsia="es-ES"/>
+              </w:rPr>
+              <w:t>n entre ellas</w:t>
+            </w:r>
+          </w:p>
+        </w:tc>
+        <w:tc>
+          <w:tcPr>
+            <w:tcW w:w="0" w:type="auto"/>
             <w:vAlign w:val="center"/>
           </w:tcPr>
           <w:p>
@@ -2250,7 +2479,7 @@
         </w:tc>
         <w:tc>
           <w:tcPr>
-            <w:tcW w:w="1852" w:type="dxa"/>
+            <w:tcW w:w="0" w:type="auto"/>
             <w:vAlign w:val="center"/>
           </w:tcPr>
           <w:p>
@@ -2265,13 +2494,113 @@
               <w:rPr>
                 <w:sz w:val="24"/>
               </w:rPr>
+              <w:t>2/4</w:t>
+            </w:r>
+          </w:p>
+        </w:tc>
+        <w:tc>
+          <w:tcPr>
+            <w:tcW w:w="0" w:type="auto"/>
+            <w:vAlign w:val="center"/>
+          </w:tcPr>
+          <w:p>
+            <w:pPr>
+              <w:spacing w:after="0"/>
+              <w:jc w:val="center"/>
+              <w:rPr>
+                <w:sz w:val="24"/>
+              </w:rPr>
+            </w:pPr>
+          </w:p>
+        </w:tc>
+      </w:tr>
+      <w:tr>
+        <w:trPr>
+          <w:trHeight w:val="480"/>
+        </w:trPr>
+        <w:tc>
+          <w:tcPr>
+            <w:tcW w:w="0" w:type="auto"/>
+            <w:vAlign w:val="center"/>
+          </w:tcPr>
+          <w:p>
+            <w:pPr>
+              <w:spacing w:after="0"/>
+              <w:rPr>
+                <w:rFonts w:ascii="Calibri" w:eastAsia="Times New Roman" w:hAnsi="Calibri" w:cs="Calibri"/>
+                <w:color w:val="000000"/>
+                <w:sz w:val="24"/>
+                <w:szCs w:val="24"/>
+                <w:lang w:eastAsia="es-ES"/>
+              </w:rPr>
+            </w:pPr>
+            <w:r>
+              <w:rPr>
+                <w:rFonts w:ascii="Calibri" w:eastAsia="Times New Roman" w:hAnsi="Calibri" w:cs="Calibri"/>
+                <w:color w:val="000000"/>
+                <w:sz w:val="24"/>
+                <w:szCs w:val="24"/>
+                <w:lang w:eastAsia="es-ES"/>
+              </w:rPr>
+              <w:t>Documentación/</w:t>
+            </w:r>
+            <w:r>
+              <w:rPr>
+                <w:rFonts w:ascii="Calibri" w:eastAsia="Times New Roman" w:hAnsi="Calibri" w:cs="Calibri"/>
+                <w:color w:val="000000"/>
+                <w:sz w:val="24"/>
+                <w:szCs w:val="24"/>
+                <w:lang w:eastAsia="es-ES"/>
+              </w:rPr>
+              <w:t>Explicar el mapa de navegación entre interfaces</w:t>
+            </w:r>
+          </w:p>
+        </w:tc>
+        <w:tc>
+          <w:tcPr>
+            <w:tcW w:w="0" w:type="auto"/>
+            <w:vAlign w:val="center"/>
+          </w:tcPr>
+          <w:p>
+            <w:pPr>
+              <w:spacing w:after="0"/>
+              <w:jc w:val="center"/>
+              <w:rPr>
+                <w:sz w:val="24"/>
+              </w:rPr>
+            </w:pPr>
+            <w:r>
+              <w:rPr>
+                <w:sz w:val="24"/>
+              </w:rPr>
+              <w:t>100%</w:t>
+            </w:r>
+          </w:p>
+        </w:tc>
+        <w:tc>
+          <w:tcPr>
+            <w:tcW w:w="0" w:type="auto"/>
+            <w:vAlign w:val="center"/>
+          </w:tcPr>
+          <w:p>
+            <w:pPr>
+              <w:spacing w:after="0"/>
+              <w:jc w:val="center"/>
+              <w:rPr>
+                <w:sz w:val="24"/>
+              </w:rPr>
+            </w:pPr>
+            <w:r>
+              <w:rPr>
+                <w:sz w:val="24"/>
+              </w:rPr>
               <w:t>3/3</w:t>
             </w:r>
           </w:p>
         </w:tc>
         <w:tc>
           <w:tcPr>
-            <w:tcW w:w="3276" w:type="dxa"/>
+            <w:tcW w:w="0" w:type="auto"/>
             <w:vAlign w:val="center"/>
           </w:tcPr>
           <w:p>
@@ -2282,14 +2611,219 @@
                 <w:sz w:val="24"/>
               </w:rPr>
             </w:pPr>
+          </w:p>
+        </w:tc>
+      </w:tr>
+      <w:tr>
+        <w:trPr>
+          <w:trHeight w:val="480"/>
+        </w:trPr>
+        <w:tc>
+          <w:tcPr>
+            <w:tcW w:w="0" w:type="auto"/>
+            <w:vAlign w:val="center"/>
+          </w:tcPr>
+          <w:p>
+            <w:pPr>
+              <w:spacing w:after="0"/>
+              <w:rPr>
+                <w:rFonts w:ascii="Calibri" w:eastAsia="Times New Roman" w:hAnsi="Calibri" w:cs="Calibri"/>
+                <w:color w:val="000000"/>
+                <w:sz w:val="24"/>
+                <w:szCs w:val="24"/>
+                <w:lang w:eastAsia="es-ES"/>
+              </w:rPr>
+            </w:pPr>
+            <w:r>
+              <w:rPr>
+                <w:rFonts w:ascii="Calibri" w:eastAsia="Times New Roman" w:hAnsi="Calibri" w:cs="Calibri"/>
+                <w:color w:val="000000"/>
+                <w:sz w:val="24"/>
+                <w:szCs w:val="24"/>
+                <w:lang w:eastAsia="es-ES"/>
+              </w:rPr>
+              <w:t>Tarea 1/</w:t>
+            </w:r>
+            <w:r>
+              <w:rPr>
+                <w:rFonts w:ascii="Calibri" w:eastAsia="Times New Roman" w:hAnsi="Calibri" w:cs="Calibri"/>
+                <w:color w:val="000000"/>
+                <w:sz w:val="24"/>
+                <w:szCs w:val="24"/>
+                <w:lang w:eastAsia="es-ES"/>
+              </w:rPr>
+              <w:t xml:space="preserve">Realizar MOOC y Lean </w:t>
+            </w:r>
+            <w:proofErr w:type="spellStart"/>
+            <w:r>
+              <w:rPr>
+                <w:rFonts w:ascii="Calibri" w:eastAsia="Times New Roman" w:hAnsi="Calibri" w:cs="Calibri"/>
+                <w:color w:val="000000"/>
+                <w:sz w:val="24"/>
+                <w:szCs w:val="24"/>
+                <w:lang w:eastAsia="es-ES"/>
+              </w:rPr>
+              <w:t>Canvas</w:t>
+            </w:r>
+            <w:proofErr w:type="spellEnd"/>
+          </w:p>
+        </w:tc>
+        <w:tc>
+          <w:tcPr>
+            <w:tcW w:w="0" w:type="auto"/>
+            <w:vAlign w:val="center"/>
+          </w:tcPr>
+          <w:p>
+            <w:pPr>
+              <w:spacing w:after="0"/>
+              <w:jc w:val="center"/>
+              <w:rPr>
+                <w:sz w:val="24"/>
+              </w:rPr>
+            </w:pPr>
+            <w:r>
+              <w:rPr>
+                <w:sz w:val="24"/>
+              </w:rPr>
+              <w:t>100%</w:t>
+            </w:r>
+          </w:p>
+        </w:tc>
+        <w:tc>
+          <w:tcPr>
+            <w:tcW w:w="0" w:type="auto"/>
+            <w:vAlign w:val="center"/>
+          </w:tcPr>
+          <w:p>
+            <w:pPr>
+              <w:spacing w:after="0"/>
+              <w:jc w:val="center"/>
+              <w:rPr>
+                <w:sz w:val="24"/>
+              </w:rPr>
+            </w:pPr>
+            <w:r>
+              <w:rPr>
+                <w:sz w:val="24"/>
+              </w:rPr>
+              <w:t>2/3</w:t>
+            </w:r>
+          </w:p>
+        </w:tc>
+        <w:tc>
+          <w:tcPr>
+            <w:tcW w:w="0" w:type="auto"/>
+            <w:vAlign w:val="center"/>
+          </w:tcPr>
+          <w:p>
+            <w:pPr>
+              <w:spacing w:after="0"/>
+              <w:jc w:val="center"/>
+              <w:rPr>
+                <w:sz w:val="24"/>
+              </w:rPr>
+            </w:pPr>
+          </w:p>
+        </w:tc>
+      </w:tr>
+      <w:tr>
+        <w:trPr>
+          <w:trHeight w:val="480"/>
+        </w:trPr>
+        <w:tc>
+          <w:tcPr>
+            <w:tcW w:w="0" w:type="auto"/>
+            <w:vAlign w:val="center"/>
+          </w:tcPr>
+          <w:p>
+            <w:pPr>
+              <w:spacing w:after="0"/>
+              <w:rPr>
+                <w:rFonts w:ascii="Calibri" w:eastAsia="Times New Roman" w:hAnsi="Calibri" w:cs="Calibri"/>
+                <w:color w:val="000000"/>
+                <w:sz w:val="24"/>
+                <w:szCs w:val="24"/>
+                <w:lang w:eastAsia="es-ES"/>
+              </w:rPr>
+            </w:pPr>
+            <w:r>
+              <w:rPr>
+                <w:rFonts w:ascii="Calibri" w:eastAsia="Times New Roman" w:hAnsi="Calibri" w:cs="Calibri"/>
+                <w:color w:val="000000"/>
+                <w:sz w:val="24"/>
+                <w:szCs w:val="24"/>
+                <w:lang w:eastAsia="es-ES"/>
+              </w:rPr>
+              <w:lastRenderedPageBreak/>
+              <w:t>Tarea2/ Hacer un guion y un guion gráfico</w:t>
+            </w:r>
+          </w:p>
+        </w:tc>
+        <w:tc>
+          <w:tcPr>
+            <w:tcW w:w="0" w:type="auto"/>
+            <w:vAlign w:val="center"/>
+          </w:tcPr>
+          <w:p>
+            <w:pPr>
+              <w:spacing w:after="0"/>
+              <w:jc w:val="center"/>
+              <w:rPr>
+                <w:sz w:val="24"/>
+              </w:rPr>
+            </w:pPr>
+            <w:r>
+              <w:rPr>
+                <w:sz w:val="24"/>
+              </w:rPr>
+              <w:t>0%</w:t>
+            </w:r>
+          </w:p>
+        </w:tc>
+        <w:tc>
+          <w:tcPr>
+            <w:tcW w:w="0" w:type="auto"/>
+            <w:vAlign w:val="center"/>
+          </w:tcPr>
+          <w:p>
+            <w:pPr>
+              <w:spacing w:after="0"/>
+              <w:jc w:val="center"/>
+              <w:rPr>
+                <w:sz w:val="24"/>
+              </w:rPr>
+            </w:pPr>
+            <w:r>
+              <w:rPr>
+                <w:sz w:val="24"/>
+              </w:rPr>
+              <w:t>10/0</w:t>
+            </w:r>
+          </w:p>
+        </w:tc>
+        <w:tc>
+          <w:tcPr>
+            <w:tcW w:w="0" w:type="auto"/>
+            <w:vAlign w:val="center"/>
+          </w:tcPr>
+          <w:p>
+            <w:pPr>
+              <w:spacing w:after="0"/>
+              <w:jc w:val="center"/>
+              <w:rPr>
+                <w:sz w:val="24"/>
+              </w:rPr>
+            </w:pPr>
+            <w:r>
+              <w:rPr>
+                <w:sz w:val="24"/>
+              </w:rPr>
+              <w:t>Tarea movida a iteración 4</w:t>
+            </w:r>
           </w:p>
         </w:tc>
       </w:tr>
     </w:tbl>
-    <w:p/>
-    <w:p/>
-    <w:p/>
-    <w:p/>
     <w:p/>
     <w:sectPr>
       <w:headerReference w:type="default" r:id="rId8"/>
@@ -2382,7 +2916,7 @@
         <w:rFonts w:asciiTheme="majorHAnsi" w:eastAsiaTheme="majorEastAsia" w:hAnsiTheme="majorHAnsi" w:cstheme="majorBidi"/>
         <w:noProof/>
       </w:rPr>
-      <w:t>1</w:t>
+      <w:t>3</w:t>
     </w:r>
     <w:r>
       <w:rPr>
@@ -4838,7 +5372,7 @@
 </file>
 
 <file path=customXml/itemProps1.xml><?xml version="1.0" encoding="utf-8"?>
-<ds:datastoreItem xmlns:ds="http://schemas.openxmlformats.org/officeDocument/2006/customXml" ds:itemID="{3C9415DB-343B-4A3F-A974-5C3A1D532BC8}">
+<ds:datastoreItem xmlns:ds="http://schemas.openxmlformats.org/officeDocument/2006/customXml" ds:itemID="{212771DC-E131-412A-BD67-C330A7DFF6BA}">
   <ds:schemaRefs>
     <ds:schemaRef ds:uri="http://schemas.openxmlformats.org/officeDocument/2006/bibliography"/>
   </ds:schemaRefs>

</xml_diff>